<commit_message>
nove tabele u skriptovima
</commit_message>
<xml_diff>
--- a/Specifikacija.docx
+++ b/Specifikacija.docx
@@ -647,7 +647,7 @@
               <w:rPr>
                 <w:rFonts w:ascii="Times New Roman" w:eastAsia="Calibri" w:hAnsi="Times New Roman" w:cs="Times New Roman"/>
               </w:rPr>
-              <w:t>DNaziv</w:t>
+              <w:t>DNaz</w:t>
             </w:r>
           </w:p>
         </w:tc>
@@ -1604,6 +1604,12 @@
                 <w:rFonts w:ascii="Times New Roman" w:eastAsia="Calibri" w:hAnsi="Times New Roman" w:cs="Times New Roman"/>
               </w:rPr>
               <w:t>Kapacitet tereta tipa rakete</w:t>
+            </w:r>
+            <w:r>
+              <w:rPr>
+                <w:rFonts w:ascii="Times New Roman" w:eastAsia="Calibri" w:hAnsi="Times New Roman" w:cs="Times New Roman"/>
+              </w:rPr>
+              <w:t xml:space="preserve"> u tonama</w:t>
             </w:r>
           </w:p>
         </w:tc>
@@ -2161,14 +2167,7 @@
         <w:rPr>
           <w:rFonts w:ascii="Times New Roman" w:eastAsia="Calibri" w:hAnsi="Times New Roman" w:cs="Times New Roman"/>
         </w:rPr>
-        <w:t>, a nije obavezno da bude vo</w:t>
-      </w:r>
-      <w:r>
-        <w:rPr>
-          <w:rFonts w:ascii="Times New Roman" w:eastAsia="Calibri" w:hAnsi="Times New Roman" w:cs="Times New Roman"/>
-          <w:lang/>
-        </w:rPr>
-        <w:t>đa ni na jednoj</w:t>
+        <w:t>, a nije obavezno da bude vođa ni na jednoj</w:t>
       </w:r>
       <w:r>
         <w:rPr>

</xml_diff>

<commit_message>
manje izmene modela i specifikacije
</commit_message>
<xml_diff>
--- a/Specifikacija.docx
+++ b/Specifikacija.docx
@@ -570,6 +570,44 @@
       <w:tr>
         <w:tc>
           <w:tcPr>
+            <w:tcW w:w="4811" w:type="dxa"/>
+          </w:tcPr>
+          <w:p>
+            <w:pPr>
+              <w:rPr>
+                <w:rFonts w:ascii="Times New Roman" w:eastAsia="Calibri" w:hAnsi="Times New Roman" w:cs="Times New Roman"/>
+              </w:rPr>
+            </w:pPr>
+            <w:r>
+              <w:rPr>
+                <w:rFonts w:ascii="Times New Roman" w:eastAsia="Calibri" w:hAnsi="Times New Roman" w:cs="Times New Roman"/>
+              </w:rPr>
+              <w:t>CPTel</w:t>
+            </w:r>
+          </w:p>
+        </w:tc>
+        <w:tc>
+          <w:tcPr>
+            <w:tcW w:w="4811" w:type="dxa"/>
+          </w:tcPr>
+          <w:p>
+            <w:pPr>
+              <w:rPr>
+                <w:rFonts w:ascii="Times New Roman" w:eastAsia="Calibri" w:hAnsi="Times New Roman" w:cs="Times New Roman"/>
+              </w:rPr>
+            </w:pPr>
+            <w:r>
+              <w:rPr>
+                <w:rFonts w:ascii="Times New Roman" w:eastAsia="Calibri" w:hAnsi="Times New Roman" w:cs="Times New Roman"/>
+              </w:rPr>
+              <w:t>Broj telefona centra ili postrojenja</w:t>
+            </w:r>
+          </w:p>
+        </w:tc>
+      </w:tr>
+      <w:tr>
+        <w:tc>
+          <w:tcPr>
             <w:tcW w:w="9622" w:type="dxa"/>
             <w:gridSpan w:val="2"/>
             <w:shd w:val="clear" w:color="auto" w:fill="DBE5F1" w:themeFill="accent1" w:themeFillTint="33"/>
@@ -1444,25 +1482,81 @@
               <w:rPr>
                 <w:rFonts w:ascii="Times New Roman" w:eastAsia="Calibri" w:hAnsi="Times New Roman" w:cs="Times New Roman"/>
               </w:rPr>
-              <w:t>MDatPol</w:t>
-            </w:r>
-          </w:p>
-        </w:tc>
-        <w:tc>
-          <w:tcPr>
-            <w:tcW w:w="4811" w:type="dxa"/>
-          </w:tcPr>
-          <w:p>
-            <w:pPr>
-              <w:rPr>
-                <w:rFonts w:ascii="Times New Roman" w:eastAsia="Calibri" w:hAnsi="Times New Roman" w:cs="Times New Roman"/>
-              </w:rPr>
-            </w:pPr>
-            <w:r>
-              <w:rPr>
-                <w:rFonts w:ascii="Times New Roman" w:eastAsia="Calibri" w:hAnsi="Times New Roman" w:cs="Times New Roman"/>
-              </w:rPr>
-              <w:t>Datum poletanja misije</w:t>
+              <w:t>MDatPo</w:t>
+            </w:r>
+            <w:r>
+              <w:rPr>
+                <w:rFonts w:ascii="Times New Roman" w:eastAsia="Calibri" w:hAnsi="Times New Roman" w:cs="Times New Roman"/>
+              </w:rPr>
+              <w:t>c</w:t>
+            </w:r>
+          </w:p>
+        </w:tc>
+        <w:tc>
+          <w:tcPr>
+            <w:tcW w:w="4811" w:type="dxa"/>
+          </w:tcPr>
+          <w:p>
+            <w:pPr>
+              <w:rPr>
+                <w:rFonts w:ascii="Times New Roman" w:eastAsia="Calibri" w:hAnsi="Times New Roman" w:cs="Times New Roman"/>
+              </w:rPr>
+            </w:pPr>
+            <w:r>
+              <w:rPr>
+                <w:rFonts w:ascii="Times New Roman" w:eastAsia="Calibri" w:hAnsi="Times New Roman" w:cs="Times New Roman"/>
+              </w:rPr>
+              <w:t>Datum po</w:t>
+            </w:r>
+            <w:r>
+              <w:rPr>
+                <w:rFonts w:ascii="Times New Roman" w:eastAsia="Calibri" w:hAnsi="Times New Roman" w:cs="Times New Roman"/>
+              </w:rPr>
+              <w:t>cetka</w:t>
+            </w:r>
+            <w:r>
+              <w:rPr>
+                <w:rFonts w:ascii="Times New Roman" w:eastAsia="Calibri" w:hAnsi="Times New Roman" w:cs="Times New Roman"/>
+              </w:rPr>
+              <w:t xml:space="preserve"> misije</w:t>
+            </w:r>
+          </w:p>
+        </w:tc>
+      </w:tr>
+      <w:tr>
+        <w:tc>
+          <w:tcPr>
+            <w:tcW w:w="4811" w:type="dxa"/>
+          </w:tcPr>
+          <w:p>
+            <w:pPr>
+              <w:rPr>
+                <w:rFonts w:ascii="Times New Roman" w:eastAsia="Calibri" w:hAnsi="Times New Roman" w:cs="Times New Roman"/>
+              </w:rPr>
+            </w:pPr>
+            <w:r>
+              <w:rPr>
+                <w:rFonts w:ascii="Times New Roman" w:eastAsia="Calibri" w:hAnsi="Times New Roman" w:cs="Times New Roman"/>
+              </w:rPr>
+              <w:t>MDatZav</w:t>
+            </w:r>
+          </w:p>
+        </w:tc>
+        <w:tc>
+          <w:tcPr>
+            <w:tcW w:w="4811" w:type="dxa"/>
+          </w:tcPr>
+          <w:p>
+            <w:pPr>
+              <w:rPr>
+                <w:rFonts w:ascii="Times New Roman" w:eastAsia="Calibri" w:hAnsi="Times New Roman" w:cs="Times New Roman"/>
+              </w:rPr>
+            </w:pPr>
+            <w:r>
+              <w:rPr>
+                <w:rFonts w:ascii="Times New Roman" w:eastAsia="Calibri" w:hAnsi="Times New Roman" w:cs="Times New Roman"/>
+              </w:rPr>
+              <w:t>Datum zavrsetka misije</w:t>
             </w:r>
           </w:p>
         </w:tc>
@@ -1836,7 +1930,6 @@
         <w:rPr>
           <w:rFonts w:ascii="Times New Roman" w:eastAsia="Calibri" w:hAnsi="Times New Roman" w:cs="Times New Roman"/>
         </w:rPr>
-        <w:lastRenderedPageBreak/>
         <w:t>Zaposleni mogu biti tipa:</w:t>
       </w:r>
       <w:r>
@@ -2338,7 +2431,6 @@
         <w:rPr>
           <w:rFonts w:ascii="Calibri" w:eastAsia="Calibri" w:hAnsi="Calibri" w:cs="Calibri"/>
         </w:rPr>
-        <w:lastRenderedPageBreak/>
         <w:t>Misija može posedovati jedan ili više tipova misije. Ne mora postojati ni jedna misija određenog tipa, a može ih postojati i više.</w:t>
       </w:r>
     </w:p>

</xml_diff>

<commit_message>
izmene, auto tabele, podaci. TODO: ispravi sitnice u modelu, ponovo prekonvertuj i kreiraj tabele. Zavrsi upit
</commit_message>
<xml_diff>
--- a/Specifikacija.docx
+++ b/Specifikacija.docx
@@ -1329,6 +1329,44 @@
       <w:tr>
         <w:tc>
           <w:tcPr>
+            <w:tcW w:w="4811" w:type="dxa"/>
+          </w:tcPr>
+          <w:p>
+            <w:pPr>
+              <w:rPr>
+                <w:rFonts w:ascii="Times New Roman" w:eastAsia="Calibri" w:hAnsi="Times New Roman" w:cs="Times New Roman"/>
+              </w:rPr>
+            </w:pPr>
+            <w:r>
+              <w:rPr>
+                <w:rFonts w:ascii="Times New Roman" w:eastAsia="Calibri" w:hAnsi="Times New Roman" w:cs="Times New Roman"/>
+              </w:rPr>
+              <w:t>RaStat</w:t>
+            </w:r>
+          </w:p>
+        </w:tc>
+        <w:tc>
+          <w:tcPr>
+            <w:tcW w:w="4811" w:type="dxa"/>
+          </w:tcPr>
+          <w:p>
+            <w:pPr>
+              <w:rPr>
+                <w:rFonts w:ascii="Times New Roman" w:eastAsia="Calibri" w:hAnsi="Times New Roman" w:cs="Times New Roman"/>
+              </w:rPr>
+            </w:pPr>
+            <w:r>
+              <w:rPr>
+                <w:rFonts w:ascii="Times New Roman" w:eastAsia="Calibri" w:hAnsi="Times New Roman" w:cs="Times New Roman"/>
+              </w:rPr>
+              <w:t>Status rakete</w:t>
+            </w:r>
+          </w:p>
+        </w:tc>
+      </w:tr>
+      <w:tr>
+        <w:tc>
+          <w:tcPr>
             <w:tcW w:w="9622" w:type="dxa"/>
             <w:gridSpan w:val="2"/>
             <w:shd w:val="clear" w:color="auto" w:fill="DBE5F1" w:themeFill="accent1" w:themeFillTint="33"/>
@@ -1791,7 +1829,25 @@
               <w:rPr>
                 <w:rFonts w:ascii="Times New Roman" w:eastAsia="Calibri" w:hAnsi="Times New Roman" w:cs="Times New Roman"/>
               </w:rPr>
-              <w:t>Cena tipa rakete</w:t>
+              <w:t xml:space="preserve">Cena </w:t>
+            </w:r>
+            <w:r>
+              <w:rPr>
+                <w:rFonts w:ascii="Times New Roman" w:eastAsia="Calibri" w:hAnsi="Times New Roman" w:cs="Times New Roman"/>
+              </w:rPr>
+              <w:t xml:space="preserve">po lansiranju </w:t>
+            </w:r>
+            <w:r>
+              <w:rPr>
+                <w:rFonts w:ascii="Times New Roman" w:eastAsia="Calibri" w:hAnsi="Times New Roman" w:cs="Times New Roman"/>
+              </w:rPr>
+              <w:t>tipa rakete</w:t>
+            </w:r>
+            <w:r>
+              <w:rPr>
+                <w:rFonts w:ascii="Times New Roman" w:eastAsia="Calibri" w:hAnsi="Times New Roman" w:cs="Times New Roman"/>
+              </w:rPr>
+              <w:t xml:space="preserve"> u milionima</w:t>
             </w:r>
           </w:p>
         </w:tc>
@@ -2339,16 +2395,8 @@
         <w:rPr>
           <w:rFonts w:ascii="Times New Roman" w:eastAsia="Calibri" w:hAnsi="Times New Roman" w:cs="Times New Roman"/>
         </w:rPr>
-        <w:t>Tip rakete troši minimalno jedan, a maksimalno više goriva. Gorivo ne mora trošiti ni jedna raketa, a može ga trošiti više njih.</w:t>
+        <w:t>Raketa po statusu može biti aktivna i neaktivna.</w:t>
       </w:r>
-    </w:p>
-    <w:p>
-      <w:pPr>
-        <w:spacing w:after="40"/>
-        <w:rPr>
-          <w:rFonts w:ascii="Times New Roman" w:eastAsia="Calibri" w:hAnsi="Times New Roman" w:cs="Times New Roman"/>
-        </w:rPr>
-      </w:pPr>
     </w:p>
     <w:p>
       <w:pPr>
@@ -2366,7 +2414,13 @@
         <w:rPr>
           <w:rFonts w:ascii="Times New Roman" w:eastAsia="Calibri" w:hAnsi="Times New Roman" w:cs="Times New Roman"/>
         </w:rPr>
-        <w:t>Misija ima status u toku, završena, otkazana ili u pripremi.</w:t>
+        <w:t>Tip rakete troši minimalno jedan, a maksimalno više goriva. Gorivo ne mora trošiti ni jedna raketa, a može ga trošiti više njih.</w:t>
+      </w:r>
+      <w:r>
+        <w:rPr>
+          <w:rFonts w:ascii="Times New Roman" w:eastAsia="Calibri" w:hAnsi="Times New Roman" w:cs="Times New Roman"/>
+        </w:rPr>
+        <w:t xml:space="preserve"> </w:t>
       </w:r>
     </w:p>
     <w:p>
@@ -2385,8 +2439,34 @@
         <w:rPr>
           <w:rFonts w:ascii="Times New Roman" w:eastAsia="Calibri" w:hAnsi="Times New Roman" w:cs="Times New Roman"/>
         </w:rPr>
-        <w:t>Misija ne mora da koristi ni jednu, a može da koristi i više pisti za poletanje. Sa jedne piste misije ne poleću, ili poleće proizvoljan broj misija.</w:t>
+        <w:t>Tip</w:t>
       </w:r>
+      <w:r>
+        <w:rPr>
+          <w:rFonts w:ascii="Times New Roman" w:eastAsia="Calibri" w:hAnsi="Times New Roman" w:cs="Times New Roman"/>
+        </w:rPr>
+        <w:t xml:space="preserve"> rakete može biti</w:t>
+      </w:r>
+      <w:r>
+        <w:rPr>
+          <w:rFonts w:ascii="Times New Roman" w:eastAsia="Calibri" w:hAnsi="Times New Roman" w:cs="Times New Roman"/>
+        </w:rPr>
+        <w:t xml:space="preserve"> po biti potpuno, delimično iskoristiv ili neiskoristiv po ponovnoj iskoristivosti</w:t>
+      </w:r>
+      <w:r>
+        <w:rPr>
+          <w:rFonts w:ascii="Times New Roman" w:eastAsia="Calibri" w:hAnsi="Times New Roman" w:cs="Times New Roman"/>
+        </w:rPr>
+        <w:t>.</w:t>
+      </w:r>
+    </w:p>
+    <w:p>
+      <w:pPr>
+        <w:spacing w:after="40"/>
+        <w:rPr>
+          <w:rFonts w:ascii="Times New Roman" w:eastAsia="Calibri" w:hAnsi="Times New Roman" w:cs="Times New Roman"/>
+        </w:rPr>
+      </w:pPr>
     </w:p>
     <w:p>
       <w:pPr>
@@ -2404,8 +2484,83 @@
         <w:rPr>
           <w:rFonts w:ascii="Times New Roman" w:eastAsia="Calibri" w:hAnsi="Times New Roman" w:cs="Times New Roman"/>
         </w:rPr>
+        <w:t>Misija ima status u toku, završena, otkazana ili u pripremi.</w:t>
+      </w:r>
+    </w:p>
+    <w:p>
+      <w:pPr>
+        <w:pStyle w:val="ListParagraph"/>
+        <w:rPr>
+          <w:rFonts w:ascii="Times New Roman" w:eastAsia="Calibri" w:hAnsi="Times New Roman" w:cs="Times New Roman"/>
+        </w:rPr>
+      </w:pPr>
+    </w:p>
+    <w:p>
+      <w:pPr>
+        <w:pStyle w:val="ListParagraph"/>
+        <w:numPr>
+          <w:ilvl w:val="0"/>
+          <w:numId w:val="22"/>
+        </w:numPr>
+        <w:spacing w:after="40"/>
+        <w:rPr>
+          <w:rFonts w:ascii="Times New Roman" w:eastAsia="Calibri" w:hAnsi="Times New Roman" w:cs="Times New Roman"/>
+        </w:rPr>
+      </w:pPr>
+      <w:r>
+        <w:rPr>
+          <w:rFonts w:ascii="Times New Roman" w:eastAsia="Calibri" w:hAnsi="Times New Roman" w:cs="Times New Roman"/>
+        </w:rPr>
+        <w:lastRenderedPageBreak/>
+        <w:t>Misija ima rezultat uspešna, neuspešna i delimično uspešna.</w:t>
+      </w:r>
+    </w:p>
+    <w:p>
+      <w:pPr>
+        <w:pStyle w:val="ListParagraph"/>
+        <w:numPr>
+          <w:ilvl w:val="0"/>
+          <w:numId w:val="22"/>
+        </w:numPr>
+        <w:spacing w:after="40"/>
+        <w:rPr>
+          <w:rFonts w:ascii="Times New Roman" w:eastAsia="Calibri" w:hAnsi="Times New Roman" w:cs="Times New Roman"/>
+        </w:rPr>
+      </w:pPr>
+      <w:r>
+        <w:rPr>
+          <w:rFonts w:ascii="Times New Roman" w:eastAsia="Calibri" w:hAnsi="Times New Roman" w:cs="Times New Roman"/>
+        </w:rPr>
+        <w:t>Misija ne mora da koristi ni jednu, a može da koristi i više pisti za poletanje. Sa jedne piste misije ne poleću, ili poleće proizvoljan broj misija.</w:t>
+      </w:r>
+    </w:p>
+    <w:p>
+      <w:pPr>
+        <w:pStyle w:val="ListParagraph"/>
+        <w:numPr>
+          <w:ilvl w:val="0"/>
+          <w:numId w:val="22"/>
+        </w:numPr>
+        <w:spacing w:after="40"/>
+        <w:rPr>
+          <w:rFonts w:ascii="Times New Roman" w:eastAsia="Calibri" w:hAnsi="Times New Roman" w:cs="Times New Roman"/>
+        </w:rPr>
+      </w:pPr>
+      <w:r>
+        <w:rPr>
+          <w:rFonts w:ascii="Times New Roman" w:eastAsia="Calibri" w:hAnsi="Times New Roman" w:cs="Times New Roman"/>
+        </w:rPr>
         <w:t>Misija poseduje jednu ili više destinacija. Destinacija ne pripada misiji, a može je posedovati i više misija.</w:t>
       </w:r>
+    </w:p>
+    <w:p>
+      <w:pPr>
+        <w:pStyle w:val="ListParagraph"/>
+        <w:spacing w:after="40"/>
+        <w:rPr>
+          <w:rFonts w:ascii="Times New Roman" w:eastAsia="Calibri" w:hAnsi="Times New Roman" w:cs="Times New Roman"/>
+        </w:rPr>
+      </w:pPr>
     </w:p>
     <w:p>
       <w:pPr>

</xml_diff>

<commit_message>
Finalna verzija. Izmenjeni pogresni kardinaliteti, zavrsen pogled i test podaci.
</commit_message>
<xml_diff>
--- a/Specifikacija.docx
+++ b/Specifikacija.docx
@@ -231,16 +231,12 @@
               <w:rPr>
                 <w:rFonts w:ascii="Times New Roman" w:eastAsia="Calibri" w:hAnsi="Times New Roman" w:cs="Times New Roman"/>
                 <w:color w:val="000000" w:themeColor="text1"/>
-                <w:sz w:val="28"/>
-                <w:szCs w:val="28"/>
               </w:rPr>
             </w:pPr>
             <w:r>
               <w:rPr>
                 <w:rFonts w:ascii="Times New Roman" w:eastAsia="Calibri" w:hAnsi="Times New Roman" w:cs="Times New Roman"/>
                 <w:color w:val="000000" w:themeColor="text1"/>
-                <w:sz w:val="28"/>
-                <w:szCs w:val="28"/>
               </w:rPr>
               <w:lastRenderedPageBreak/>
               <w:t>Oznaka obeležja</w:t>
@@ -261,16 +257,12 @@
               <w:rPr>
                 <w:rFonts w:ascii="Times New Roman" w:eastAsia="Calibri" w:hAnsi="Times New Roman" w:cs="Times New Roman"/>
                 <w:color w:val="000000" w:themeColor="text1"/>
-                <w:sz w:val="28"/>
-                <w:szCs w:val="28"/>
               </w:rPr>
             </w:pPr>
             <w:r>
               <w:rPr>
                 <w:rFonts w:ascii="Times New Roman" w:eastAsia="Calibri" w:hAnsi="Times New Roman" w:cs="Times New Roman"/>
                 <w:color w:val="000000" w:themeColor="text1"/>
-                <w:sz w:val="28"/>
-                <w:szCs w:val="28"/>
               </w:rPr>
               <w:t>Opis obeležja</w:t>
             </w:r>
@@ -290,16 +282,12 @@
               <w:rPr>
                 <w:rFonts w:ascii="Times New Roman" w:eastAsia="Calibri" w:hAnsi="Times New Roman" w:cs="Times New Roman"/>
                 <w:color w:val="000000" w:themeColor="text1"/>
-                <w:sz w:val="24"/>
-                <w:szCs w:val="24"/>
               </w:rPr>
             </w:pPr>
             <w:r>
               <w:rPr>
                 <w:rFonts w:ascii="Times New Roman" w:eastAsia="Calibri" w:hAnsi="Times New Roman" w:cs="Times New Roman"/>
                 <w:color w:val="000000" w:themeColor="text1"/>
-                <w:sz w:val="24"/>
-                <w:szCs w:val="24"/>
               </w:rPr>
               <w:t>Zaposleni</w:t>
             </w:r>
@@ -476,15 +464,11 @@
               <w:jc w:val="center"/>
               <w:rPr>
                 <w:rFonts w:ascii="Times New Roman" w:eastAsia="Calibri" w:hAnsi="Times New Roman" w:cs="Times New Roman"/>
-                <w:sz w:val="24"/>
-                <w:szCs w:val="24"/>
-              </w:rPr>
-            </w:pPr>
-            <w:r>
-              <w:rPr>
-                <w:rFonts w:ascii="Times New Roman" w:eastAsia="Calibri" w:hAnsi="Times New Roman" w:cs="Times New Roman"/>
-                <w:sz w:val="24"/>
-                <w:szCs w:val="24"/>
+              </w:rPr>
+            </w:pPr>
+            <w:r>
+              <w:rPr>
+                <w:rFonts w:ascii="Times New Roman" w:eastAsia="Calibri" w:hAnsi="Times New Roman" w:cs="Times New Roman"/>
               </w:rPr>
               <w:t>Centri i postrojenja</w:t>
             </w:r>
@@ -617,15 +601,11 @@
               <w:jc w:val="center"/>
               <w:rPr>
                 <w:rFonts w:ascii="Times New Roman" w:eastAsia="Calibri" w:hAnsi="Times New Roman" w:cs="Times New Roman"/>
-                <w:sz w:val="24"/>
-                <w:szCs w:val="24"/>
-              </w:rPr>
-            </w:pPr>
-            <w:r>
-              <w:rPr>
-                <w:rFonts w:ascii="Times New Roman" w:eastAsia="Calibri" w:hAnsi="Times New Roman" w:cs="Times New Roman"/>
-                <w:sz w:val="24"/>
-                <w:szCs w:val="24"/>
+              </w:rPr>
+            </w:pPr>
+            <w:r>
+              <w:rPr>
+                <w:rFonts w:ascii="Times New Roman" w:eastAsia="Calibri" w:hAnsi="Times New Roman" w:cs="Times New Roman"/>
               </w:rPr>
               <w:t>Država</w:t>
             </w:r>
@@ -720,15 +700,11 @@
               <w:jc w:val="center"/>
               <w:rPr>
                 <w:rFonts w:ascii="Times New Roman" w:eastAsia="Calibri" w:hAnsi="Times New Roman" w:cs="Times New Roman"/>
-                <w:sz w:val="24"/>
-                <w:szCs w:val="24"/>
-              </w:rPr>
-            </w:pPr>
-            <w:r>
-              <w:rPr>
-                <w:rFonts w:ascii="Times New Roman" w:eastAsia="Calibri" w:hAnsi="Times New Roman" w:cs="Times New Roman"/>
-                <w:sz w:val="24"/>
-                <w:szCs w:val="24"/>
+              </w:rPr>
+            </w:pPr>
+            <w:r>
+              <w:rPr>
+                <w:rFonts w:ascii="Times New Roman" w:eastAsia="Calibri" w:hAnsi="Times New Roman" w:cs="Times New Roman"/>
               </w:rPr>
               <w:t>Grad</w:t>
             </w:r>
@@ -823,15 +799,11 @@
               <w:jc w:val="center"/>
               <w:rPr>
                 <w:rFonts w:ascii="Times New Roman" w:eastAsia="Calibri" w:hAnsi="Times New Roman" w:cs="Times New Roman"/>
-                <w:sz w:val="24"/>
-                <w:szCs w:val="24"/>
-              </w:rPr>
-            </w:pPr>
-            <w:r>
-              <w:rPr>
-                <w:rFonts w:ascii="Times New Roman" w:eastAsia="Calibri" w:hAnsi="Times New Roman" w:cs="Times New Roman"/>
-                <w:sz w:val="24"/>
-                <w:szCs w:val="24"/>
+              </w:rPr>
+            </w:pPr>
+            <w:r>
+              <w:rPr>
+                <w:rFonts w:ascii="Times New Roman" w:eastAsia="Calibri" w:hAnsi="Times New Roman" w:cs="Times New Roman"/>
               </w:rPr>
               <w:t>Destinacija</w:t>
             </w:r>
@@ -926,15 +898,11 @@
               <w:jc w:val="center"/>
               <w:rPr>
                 <w:rFonts w:ascii="Times New Roman" w:eastAsia="Calibri" w:hAnsi="Times New Roman" w:cs="Times New Roman"/>
-                <w:sz w:val="24"/>
-                <w:szCs w:val="24"/>
-              </w:rPr>
-            </w:pPr>
-            <w:r>
-              <w:rPr>
-                <w:rFonts w:ascii="Times New Roman" w:eastAsia="Calibri" w:hAnsi="Times New Roman" w:cs="Times New Roman"/>
-                <w:sz w:val="24"/>
-                <w:szCs w:val="24"/>
+              </w:rPr>
+            </w:pPr>
+            <w:r>
+              <w:rPr>
+                <w:rFonts w:ascii="Times New Roman" w:eastAsia="Calibri" w:hAnsi="Times New Roman" w:cs="Times New Roman"/>
               </w:rPr>
               <w:t>Pista</w:t>
             </w:r>
@@ -991,15 +959,11 @@
               <w:jc w:val="center"/>
               <w:rPr>
                 <w:rFonts w:ascii="Times New Roman" w:eastAsia="Calibri" w:hAnsi="Times New Roman" w:cs="Times New Roman"/>
-                <w:sz w:val="24"/>
-                <w:szCs w:val="24"/>
-              </w:rPr>
-            </w:pPr>
-            <w:r>
-              <w:rPr>
-                <w:rFonts w:ascii="Times New Roman" w:eastAsia="Calibri" w:hAnsi="Times New Roman" w:cs="Times New Roman"/>
-                <w:sz w:val="24"/>
-                <w:szCs w:val="24"/>
+              </w:rPr>
+            </w:pPr>
+            <w:r>
+              <w:rPr>
+                <w:rFonts w:ascii="Times New Roman" w:eastAsia="Calibri" w:hAnsi="Times New Roman" w:cs="Times New Roman"/>
               </w:rPr>
               <w:t>Gorivo</w:t>
             </w:r>
@@ -1115,7 +1079,13 @@
               <w:rPr>
                 <w:rFonts w:ascii="Times New Roman" w:eastAsia="Calibri" w:hAnsi="Times New Roman" w:cs="Times New Roman"/>
               </w:rPr>
-              <w:t>Cena goriva po litru</w:t>
+              <w:t>Cena goriva po</w:t>
+            </w:r>
+            <w:r>
+              <w:rPr>
+                <w:rFonts w:ascii="Times New Roman" w:eastAsia="Calibri" w:hAnsi="Times New Roman" w:cs="Times New Roman"/>
+              </w:rPr>
+              <w:t xml:space="preserve"> galonu u USD</w:t>
             </w:r>
           </w:p>
         </w:tc>
@@ -1132,15 +1102,11 @@
               <w:jc w:val="center"/>
               <w:rPr>
                 <w:rFonts w:ascii="Times New Roman" w:eastAsia="Calibri" w:hAnsi="Times New Roman" w:cs="Times New Roman"/>
-                <w:sz w:val="24"/>
-                <w:szCs w:val="24"/>
-              </w:rPr>
-            </w:pPr>
-            <w:r>
-              <w:rPr>
-                <w:rFonts w:ascii="Times New Roman" w:eastAsia="Calibri" w:hAnsi="Times New Roman" w:cs="Times New Roman"/>
-                <w:sz w:val="24"/>
-                <w:szCs w:val="24"/>
+              </w:rPr>
+            </w:pPr>
+            <w:r>
+              <w:rPr>
+                <w:rFonts w:ascii="Times New Roman" w:eastAsia="Calibri" w:hAnsi="Times New Roman" w:cs="Times New Roman"/>
               </w:rPr>
               <w:t>Strana agencija</w:t>
             </w:r>
@@ -1235,15 +1201,11 @@
               <w:jc w:val="center"/>
               <w:rPr>
                 <w:rFonts w:ascii="Times New Roman" w:eastAsia="Calibri" w:hAnsi="Times New Roman" w:cs="Times New Roman"/>
-                <w:sz w:val="24"/>
-                <w:szCs w:val="24"/>
-              </w:rPr>
-            </w:pPr>
-            <w:r>
-              <w:rPr>
-                <w:rFonts w:ascii="Times New Roman" w:eastAsia="Calibri" w:hAnsi="Times New Roman" w:cs="Times New Roman"/>
-                <w:sz w:val="24"/>
-                <w:szCs w:val="24"/>
+              </w:rPr>
+            </w:pPr>
+            <w:r>
+              <w:rPr>
+                <w:rFonts w:ascii="Times New Roman" w:eastAsia="Calibri" w:hAnsi="Times New Roman" w:cs="Times New Roman"/>
               </w:rPr>
               <w:t>Raketa</w:t>
             </w:r>
@@ -1376,15 +1338,11 @@
               <w:jc w:val="center"/>
               <w:rPr>
                 <w:rFonts w:ascii="Times New Roman" w:eastAsia="Calibri" w:hAnsi="Times New Roman" w:cs="Times New Roman"/>
-                <w:sz w:val="24"/>
-                <w:szCs w:val="24"/>
-              </w:rPr>
-            </w:pPr>
-            <w:r>
-              <w:rPr>
-                <w:rFonts w:ascii="Times New Roman" w:eastAsia="Calibri" w:hAnsi="Times New Roman" w:cs="Times New Roman"/>
-                <w:sz w:val="24"/>
-                <w:szCs w:val="24"/>
+              </w:rPr>
+            </w:pPr>
+            <w:r>
+              <w:rPr>
+                <w:rFonts w:ascii="Times New Roman" w:eastAsia="Calibri" w:hAnsi="Times New Roman" w:cs="Times New Roman"/>
               </w:rPr>
               <w:t>Misija</w:t>
             </w:r>
@@ -1595,6 +1553,120 @@
                 <w:rFonts w:ascii="Times New Roman" w:eastAsia="Calibri" w:hAnsi="Times New Roman" w:cs="Times New Roman"/>
               </w:rPr>
               <w:t>Datum zavrsetka misije</w:t>
+            </w:r>
+          </w:p>
+        </w:tc>
+      </w:tr>
+      <w:tr>
+        <w:tc>
+          <w:tcPr>
+            <w:tcW w:w="4811" w:type="dxa"/>
+          </w:tcPr>
+          <w:p>
+            <w:pPr>
+              <w:rPr>
+                <w:rFonts w:ascii="Times New Roman" w:eastAsia="Calibri" w:hAnsi="Times New Roman" w:cs="Times New Roman"/>
+              </w:rPr>
+            </w:pPr>
+            <w:r>
+              <w:rPr>
+                <w:rFonts w:ascii="Times New Roman" w:eastAsia="Calibri" w:hAnsi="Times New Roman" w:cs="Times New Roman"/>
+              </w:rPr>
+              <w:t>MRez</w:t>
+            </w:r>
+          </w:p>
+        </w:tc>
+        <w:tc>
+          <w:tcPr>
+            <w:tcW w:w="4811" w:type="dxa"/>
+          </w:tcPr>
+          <w:p>
+            <w:pPr>
+              <w:rPr>
+                <w:rFonts w:ascii="Times New Roman" w:eastAsia="Calibri" w:hAnsi="Times New Roman" w:cs="Times New Roman"/>
+              </w:rPr>
+            </w:pPr>
+            <w:r>
+              <w:rPr>
+                <w:rFonts w:ascii="Times New Roman" w:eastAsia="Calibri" w:hAnsi="Times New Roman" w:cs="Times New Roman"/>
+              </w:rPr>
+              <w:t>Rezultat misije</w:t>
+            </w:r>
+          </w:p>
+        </w:tc>
+      </w:tr>
+      <w:tr>
+        <w:tc>
+          <w:tcPr>
+            <w:tcW w:w="4811" w:type="dxa"/>
+          </w:tcPr>
+          <w:p>
+            <w:pPr>
+              <w:rPr>
+                <w:rFonts w:ascii="Times New Roman" w:eastAsia="Calibri" w:hAnsi="Times New Roman" w:cs="Times New Roman"/>
+              </w:rPr>
+            </w:pPr>
+            <w:r>
+              <w:rPr>
+                <w:rFonts w:ascii="Times New Roman" w:eastAsia="Calibri" w:hAnsi="Times New Roman" w:cs="Times New Roman"/>
+              </w:rPr>
+              <w:t>MBu</w:t>
+            </w:r>
+          </w:p>
+        </w:tc>
+        <w:tc>
+          <w:tcPr>
+            <w:tcW w:w="4811" w:type="dxa"/>
+          </w:tcPr>
+          <w:p>
+            <w:pPr>
+              <w:rPr>
+                <w:rFonts w:ascii="Times New Roman" w:eastAsia="Calibri" w:hAnsi="Times New Roman" w:cs="Times New Roman"/>
+              </w:rPr>
+            </w:pPr>
+            <w:r>
+              <w:rPr>
+                <w:rFonts w:ascii="Times New Roman" w:eastAsia="Calibri" w:hAnsi="Times New Roman" w:cs="Times New Roman"/>
+              </w:rPr>
+              <w:t>Budzet misije izražen u milionima USD</w:t>
+            </w:r>
+          </w:p>
+        </w:tc>
+      </w:tr>
+      <w:tr>
+        <w:tc>
+          <w:tcPr>
+            <w:tcW w:w="4811" w:type="dxa"/>
+          </w:tcPr>
+          <w:p>
+            <w:pPr>
+              <w:rPr>
+                <w:rFonts w:ascii="Times New Roman" w:eastAsia="Calibri" w:hAnsi="Times New Roman" w:cs="Times New Roman"/>
+              </w:rPr>
+            </w:pPr>
+            <w:r>
+              <w:rPr>
+                <w:rFonts w:ascii="Times New Roman" w:eastAsia="Calibri" w:hAnsi="Times New Roman" w:cs="Times New Roman"/>
+              </w:rPr>
+              <w:t>MAkr</w:t>
+            </w:r>
+          </w:p>
+        </w:tc>
+        <w:tc>
+          <w:tcPr>
+            <w:tcW w:w="4811" w:type="dxa"/>
+          </w:tcPr>
+          <w:p>
+            <w:pPr>
+              <w:rPr>
+                <w:rFonts w:ascii="Times New Roman" w:eastAsia="Calibri" w:hAnsi="Times New Roman" w:cs="Times New Roman"/>
+              </w:rPr>
+            </w:pPr>
+            <w:r>
+              <w:rPr>
+                <w:rFonts w:ascii="Times New Roman" w:eastAsia="Calibri" w:hAnsi="Times New Roman" w:cs="Times New Roman"/>
+              </w:rPr>
+              <w:t>Akronim misije</w:t>
             </w:r>
           </w:p>
         </w:tc>
@@ -1611,15 +1683,11 @@
               <w:jc w:val="center"/>
               <w:rPr>
                 <w:rFonts w:ascii="Times New Roman" w:eastAsia="Calibri" w:hAnsi="Times New Roman" w:cs="Times New Roman"/>
-                <w:sz w:val="24"/>
-                <w:szCs w:val="24"/>
-              </w:rPr>
-            </w:pPr>
-            <w:r>
-              <w:rPr>
-                <w:rFonts w:ascii="Times New Roman" w:eastAsia="Calibri" w:hAnsi="Times New Roman" w:cs="Times New Roman"/>
-                <w:sz w:val="24"/>
-                <w:szCs w:val="24"/>
+              </w:rPr>
+            </w:pPr>
+            <w:r>
+              <w:rPr>
+                <w:rFonts w:ascii="Times New Roman" w:eastAsia="Calibri" w:hAnsi="Times New Roman" w:cs="Times New Roman"/>
               </w:rPr>
               <w:t>Tip rakete</w:t>
             </w:r>
@@ -1729,6 +1797,7 @@
             <w:pPr>
               <w:rPr>
                 <w:rFonts w:ascii="Times New Roman" w:eastAsia="Calibri" w:hAnsi="Times New Roman" w:cs="Times New Roman"/>
+                <w:lang/>
               </w:rPr>
             </w:pPr>
             <w:r>
@@ -1741,7 +1810,20 @@
               <w:rPr>
                 <w:rFonts w:ascii="Times New Roman" w:eastAsia="Calibri" w:hAnsi="Times New Roman" w:cs="Times New Roman"/>
               </w:rPr>
-              <w:t xml:space="preserve"> u tonama</w:t>
+              <w:t xml:space="preserve"> </w:t>
+            </w:r>
+            <w:r>
+              <w:rPr>
+                <w:rFonts w:ascii="Times New Roman" w:eastAsia="Calibri" w:hAnsi="Times New Roman" w:cs="Times New Roman"/>
+              </w:rPr>
+              <w:t>u niskoj Zemljinoj orbiti izra</w:t>
+            </w:r>
+            <w:r>
+              <w:rPr>
+                <w:rFonts w:ascii="Times New Roman" w:eastAsia="Calibri" w:hAnsi="Times New Roman" w:cs="Times New Roman"/>
+                <w:lang/>
+              </w:rPr>
+              <w:t>žen u tonama</w:t>
             </w:r>
           </w:p>
         </w:tc>
@@ -1864,15 +1946,11 @@
               <w:jc w:val="center"/>
               <w:rPr>
                 <w:rFonts w:ascii="Times New Roman" w:eastAsia="Calibri" w:hAnsi="Times New Roman" w:cs="Times New Roman"/>
-                <w:sz w:val="24"/>
-                <w:szCs w:val="24"/>
-              </w:rPr>
-            </w:pPr>
-            <w:r>
-              <w:rPr>
-                <w:rFonts w:ascii="Times New Roman" w:eastAsia="Calibri" w:hAnsi="Times New Roman" w:cs="Times New Roman"/>
-                <w:sz w:val="24"/>
-                <w:szCs w:val="24"/>
+              </w:rPr>
+            </w:pPr>
+            <w:r>
+              <w:rPr>
+                <w:rFonts w:ascii="Times New Roman" w:eastAsia="Calibri" w:hAnsi="Times New Roman" w:cs="Times New Roman"/>
               </w:rPr>
               <w:t>Tip Misije</w:t>
             </w:r>
@@ -1894,6 +1972,7 @@
               <w:rPr>
                 <w:rFonts w:ascii="Times New Roman" w:eastAsia="Calibri" w:hAnsi="Times New Roman" w:cs="Times New Roman"/>
               </w:rPr>
+              <w:lastRenderedPageBreak/>
               <w:t>TMNaz</w:t>
             </w:r>
           </w:p>
@@ -1955,7 +2034,100 @@
           </w:p>
         </w:tc>
       </w:tr>
+      <w:tr>
+        <w:tc>
+          <w:tcPr>
+            <w:tcW w:w="9622" w:type="dxa"/>
+            <w:gridSpan w:val="2"/>
+            <w:shd w:val="clear" w:color="auto" w:fill="DBE5F1" w:themeFill="accent1" w:themeFillTint="33"/>
+          </w:tcPr>
+          <w:p>
+            <w:pPr>
+              <w:jc w:val="center"/>
+              <w:rPr>
+                <w:rFonts w:ascii="Times New Roman" w:eastAsia="Calibri" w:hAnsi="Times New Roman" w:cs="Times New Roman"/>
+              </w:rPr>
+            </w:pPr>
+            <w:r>
+              <w:rPr>
+                <w:rFonts w:ascii="Times New Roman" w:eastAsia="Calibri" w:hAnsi="Times New Roman" w:cs="Times New Roman"/>
+              </w:rPr>
+              <w:t>Astronaut</w:t>
+            </w:r>
+          </w:p>
+        </w:tc>
+      </w:tr>
+      <w:tr>
+        <w:tc>
+          <w:tcPr>
+            <w:tcW w:w="4811" w:type="dxa"/>
+            <w:shd w:val="clear" w:color="auto" w:fill="FFFFFF" w:themeFill="background1"/>
+          </w:tcPr>
+          <w:p>
+            <w:pPr>
+              <w:rPr>
+                <w:rFonts w:ascii="Times New Roman" w:eastAsia="Calibri" w:hAnsi="Times New Roman" w:cs="Times New Roman"/>
+              </w:rPr>
+            </w:pPr>
+            <w:r>
+              <w:rPr>
+                <w:rFonts w:ascii="Times New Roman" w:eastAsia="Calibri" w:hAnsi="Times New Roman" w:cs="Times New Roman"/>
+              </w:rPr>
+              <w:t>ATip</w:t>
+            </w:r>
+          </w:p>
+        </w:tc>
+        <w:tc>
+          <w:tcPr>
+            <w:tcW w:w="4811" w:type="dxa"/>
+            <w:shd w:val="clear" w:color="auto" w:fill="FFFFFF" w:themeFill="background1"/>
+          </w:tcPr>
+          <w:p>
+            <w:pPr>
+              <w:rPr>
+                <w:rFonts w:ascii="Times New Roman" w:eastAsia="Calibri" w:hAnsi="Times New Roman" w:cs="Times New Roman"/>
+              </w:rPr>
+            </w:pPr>
+            <w:r>
+              <w:rPr>
+                <w:rFonts w:ascii="Times New Roman" w:eastAsia="Calibri" w:hAnsi="Times New Roman" w:cs="Times New Roman"/>
+              </w:rPr>
+              <w:t>Tip astronauta</w:t>
+            </w:r>
+          </w:p>
+        </w:tc>
+      </w:tr>
+      <w:tr>
+        <w:tc>
+          <w:tcPr>
+            <w:tcW w:w="9622" w:type="dxa"/>
+            <w:gridSpan w:val="2"/>
+            <w:shd w:val="clear" w:color="auto" w:fill="DBE5F1" w:themeFill="accent1" w:themeFillTint="33"/>
+          </w:tcPr>
+          <w:p>
+            <w:pPr>
+              <w:jc w:val="center"/>
+              <w:rPr>
+                <w:rFonts w:ascii="Times New Roman" w:eastAsia="Calibri" w:hAnsi="Times New Roman" w:cs="Times New Roman"/>
+              </w:rPr>
+            </w:pPr>
+            <w:r>
+              <w:rPr>
+                <w:rFonts w:ascii="Times New Roman" w:eastAsia="Calibri" w:hAnsi="Times New Roman" w:cs="Times New Roman"/>
+              </w:rPr>
+              <w:t>Pilot</w:t>
+            </w:r>
+          </w:p>
+        </w:tc>
+      </w:tr>
     </w:tbl>
+    <w:p>
+      <w:pPr>
+        <w:rPr>
+          <w:rFonts w:ascii="Calibri" w:eastAsia="Calibri" w:hAnsi="Calibri" w:cs="Calibri"/>
+        </w:rPr>
+      </w:pPr>
+    </w:p>
     <w:p>
       <w:pPr>
         <w:rPr>
@@ -1986,7 +2158,19 @@
         <w:rPr>
           <w:rFonts w:ascii="Times New Roman" w:eastAsia="Calibri" w:hAnsi="Times New Roman" w:cs="Times New Roman"/>
         </w:rPr>
-        <w:t>Zaposleni mogu biti tipa:</w:t>
+        <w:t xml:space="preserve">Zaposleni mogu </w:t>
+      </w:r>
+      <w:r>
+        <w:rPr>
+          <w:rFonts w:ascii="Times New Roman" w:eastAsia="Calibri" w:hAnsi="Times New Roman" w:cs="Times New Roman"/>
+        </w:rPr>
+        <w:t>imati zanimanje</w:t>
+      </w:r>
+      <w:r>
+        <w:rPr>
+          <w:rFonts w:ascii="Times New Roman" w:eastAsia="Calibri" w:hAnsi="Times New Roman" w:cs="Times New Roman"/>
+        </w:rPr>
+        <w:t>:</w:t>
       </w:r>
       <w:r>
         <w:rPr>
@@ -2041,7 +2225,19 @@
         <w:rPr>
           <w:rFonts w:ascii="Times New Roman" w:eastAsia="Calibri" w:hAnsi="Times New Roman" w:cs="Times New Roman"/>
         </w:rPr>
-        <w:t>Svaki zaposleni poseduje tačno jedan tip.</w:t>
+        <w:t>Svaki za</w:t>
+      </w:r>
+      <w:r>
+        <w:rPr>
+          <w:rFonts w:ascii="Times New Roman" w:eastAsia="Calibri" w:hAnsi="Times New Roman" w:cs="Times New Roman"/>
+        </w:rPr>
+        <w:t>posleni poseduje tačno jedno zanimanje</w:t>
+      </w:r>
+      <w:r>
+        <w:rPr>
+          <w:rFonts w:ascii="Times New Roman" w:eastAsia="Calibri" w:hAnsi="Times New Roman" w:cs="Times New Roman"/>
+        </w:rPr>
+        <w:t>.</w:t>
       </w:r>
       <w:r>
         <w:rPr>
@@ -2066,7 +2262,19 @@
         <w:rPr>
           <w:rFonts w:ascii="Times New Roman" w:eastAsia="Calibri" w:hAnsi="Times New Roman" w:cs="Times New Roman"/>
         </w:rPr>
-        <w:t>Svi tipovi zaposlenih osim astronauta moraju imati specificirano radno mesto.</w:t>
+        <w:t>Zaposleni ne moraju imati specificirano radno mesto, a ukoliko je specificirano, mogu biti zaposleni u maksimalno jednom centru ili postrojenju</w:t>
+      </w:r>
+      <w:r>
+        <w:rPr>
+          <w:rFonts w:ascii="Times New Roman" w:eastAsia="Calibri" w:hAnsi="Times New Roman" w:cs="Times New Roman"/>
+        </w:rPr>
+        <w:t>.</w:t>
+      </w:r>
+      <w:r>
+        <w:rPr>
+          <w:rFonts w:ascii="Times New Roman" w:eastAsia="Calibri" w:hAnsi="Times New Roman" w:cs="Times New Roman"/>
+        </w:rPr>
+        <w:t xml:space="preserve"> U jednom centru ili postrojenju može raditi više zaposlenih, a ne mora raditi ni jedan.</w:t>
       </w:r>
     </w:p>
     <w:p>
@@ -2151,7 +2359,31 @@
         <w:rPr>
           <w:rFonts w:ascii="Times New Roman" w:eastAsia="Calibri" w:hAnsi="Times New Roman" w:cs="Times New Roman"/>
         </w:rPr>
-        <w:t>Stranoj agenciji može pripadati više astronauta, a ne mora ni jedan. Astronaut ili ne pripada stranoj agenciji, ili pripada maksimalno jednoj.</w:t>
+        <w:t>Stranoj agenciji može pripadati više astronauta, a ne mora ni jedan. Astronaut ili ne pripada stranoj agenciji, ili pripada</w:t>
+      </w:r>
+      <w:r>
+        <w:rPr>
+          <w:rFonts w:ascii="Times New Roman" w:eastAsia="Calibri" w:hAnsi="Times New Roman" w:cs="Times New Roman"/>
+        </w:rPr>
+        <w:t xml:space="preserve"> tačno</w:t>
+      </w:r>
+      <w:r>
+        <w:rPr>
+          <w:rFonts w:ascii="Times New Roman" w:eastAsia="Calibri" w:hAnsi="Times New Roman" w:cs="Times New Roman"/>
+        </w:rPr>
+        <w:t xml:space="preserve"> jednoj</w:t>
+      </w:r>
+      <w:r>
+        <w:rPr>
+          <w:rFonts w:ascii="Times New Roman" w:eastAsia="Calibri" w:hAnsi="Times New Roman" w:cs="Times New Roman"/>
+        </w:rPr>
+        <w:t>, ukoliko je astronaut partner</w:t>
+      </w:r>
+      <w:r>
+        <w:rPr>
+          <w:rFonts w:ascii="Times New Roman" w:eastAsia="Calibri" w:hAnsi="Times New Roman" w:cs="Times New Roman"/>
+        </w:rPr>
+        <w:t>.</w:t>
       </w:r>
     </w:p>
     <w:p>
@@ -2179,7 +2411,19 @@
         <w:rPr>
           <w:rFonts w:ascii="Times New Roman" w:eastAsia="Calibri" w:hAnsi="Times New Roman" w:cs="Times New Roman"/>
         </w:rPr>
-        <w:t>Strana agencija ima središte u tačno jednoj državi. U državi može biti središte više, a ne mora ni jedne strane agencije.</w:t>
+        <w:t xml:space="preserve">Strana agencija ima središte u tačno jednoj državi. </w:t>
+      </w:r>
+      <w:r>
+        <w:rPr>
+          <w:rFonts w:ascii="Times New Roman" w:eastAsia="Calibri" w:hAnsi="Times New Roman" w:cs="Times New Roman"/>
+        </w:rPr>
+        <w:t>Država</w:t>
+      </w:r>
+      <w:r>
+        <w:rPr>
+          <w:rFonts w:ascii="Times New Roman" w:eastAsia="Calibri" w:hAnsi="Times New Roman" w:cs="Times New Roman"/>
+        </w:rPr>
+        <w:t xml:space="preserve"> može biti središte više, a ne mora ni jedne strane agencije.</w:t>
       </w:r>
     </w:p>
     <w:p>
@@ -2258,7 +2502,25 @@
         <w:rPr>
           <w:rFonts w:ascii="Times New Roman" w:eastAsia="Calibri" w:hAnsi="Times New Roman" w:cs="Times New Roman"/>
         </w:rPr>
-        <w:t xml:space="preserve">Centri i postrojenja sadrže piste. Centri i postrojenja mogu imati ni jednu ili više pista. Pista ne može postojati van centra ili postrojenja. </w:t>
+        <w:t>Centri i postrojenja sadrže piste. Centri i</w:t>
+      </w:r>
+      <w:r>
+        <w:rPr>
+          <w:rFonts w:ascii="Times New Roman" w:eastAsia="Calibri" w:hAnsi="Times New Roman" w:cs="Times New Roman"/>
+        </w:rPr>
+        <w:t xml:space="preserve"> postrojenja ne moraju imati piste, a mogu imati više pist</w:t>
+      </w:r>
+      <w:r>
+        <w:rPr>
+          <w:rFonts w:ascii="Times New Roman" w:eastAsia="Calibri" w:hAnsi="Times New Roman" w:cs="Times New Roman"/>
+        </w:rPr>
+        <w:t>a</w:t>
+      </w:r>
+      <w:r>
+        <w:rPr>
+          <w:rFonts w:ascii="Times New Roman" w:eastAsia="Calibri" w:hAnsi="Times New Roman" w:cs="Times New Roman"/>
+        </w:rPr>
+        <w:t xml:space="preserve">. Pista ne može postojati van centra ili postrojenja. </w:t>
       </w:r>
     </w:p>
     <w:p>
@@ -2304,7 +2566,37 @@
         <w:rPr>
           <w:rFonts w:ascii="Times New Roman" w:eastAsia="Calibri" w:hAnsi="Times New Roman" w:cs="Times New Roman"/>
         </w:rPr>
-        <w:t>Tačno jedan astronaut učesnik misije mora biti vođa misije</w:t>
+        <w:t>Maksimalno</w:t>
+      </w:r>
+      <w:r>
+        <w:rPr>
+          <w:rFonts w:ascii="Times New Roman" w:eastAsia="Calibri" w:hAnsi="Times New Roman" w:cs="Times New Roman"/>
+        </w:rPr>
+        <w:t xml:space="preserve"> jed</w:t>
+      </w:r>
+      <w:r>
+        <w:rPr>
+          <w:rFonts w:ascii="Times New Roman" w:eastAsia="Calibri" w:hAnsi="Times New Roman" w:cs="Times New Roman"/>
+        </w:rPr>
+        <w:t>an astronaut učesnik misije može</w:t>
+      </w:r>
+      <w:r>
+        <w:rPr>
+          <w:rFonts w:ascii="Times New Roman" w:eastAsia="Calibri" w:hAnsi="Times New Roman" w:cs="Times New Roman"/>
+        </w:rPr>
+        <w:t xml:space="preserve"> biti vođa misije</w:t>
+      </w:r>
+      <w:r>
+        <w:rPr>
+          <w:rFonts w:ascii="Times New Roman" w:eastAsia="Calibri" w:hAnsi="Times New Roman" w:cs="Times New Roman"/>
+        </w:rPr>
+        <w:t xml:space="preserve">, </w:t>
+      </w:r>
+      <w:r>
+        <w:rPr>
+          <w:rFonts w:ascii="Times New Roman" w:eastAsia="Calibri" w:hAnsi="Times New Roman" w:cs="Times New Roman"/>
+        </w:rPr>
+        <w:t>a misija ne mora imati vođu</w:t>
       </w:r>
       <w:r>
         <w:rPr>
@@ -2349,6 +2641,7 @@
         <w:rPr>
           <w:rFonts w:ascii="Times New Roman" w:eastAsia="Calibri" w:hAnsi="Times New Roman" w:cs="Times New Roman"/>
         </w:rPr>
+        <w:lastRenderedPageBreak/>
         <w:t xml:space="preserve">Svaki pilot može biti obučen da vozi više tipova raketa, a ne mora ni jedan. Za tip rakete može biti obučeno više pilota, a ne mora ni jedan pilot. </w:t>
       </w:r>
     </w:p>
@@ -2414,7 +2707,19 @@
         <w:rPr>
           <w:rFonts w:ascii="Times New Roman" w:eastAsia="Calibri" w:hAnsi="Times New Roman" w:cs="Times New Roman"/>
         </w:rPr>
-        <w:t>Tip rakete troši minimalno jedan, a maksimalno više goriva. Gorivo ne mora trošiti ni jedna raketa, a može ga trošiti više njih.</w:t>
+        <w:t>Tip rakete troši minimalno jedan, a maksimalno više</w:t>
+      </w:r>
+      <w:r>
+        <w:rPr>
+          <w:rFonts w:ascii="Times New Roman" w:eastAsia="Calibri" w:hAnsi="Times New Roman" w:cs="Times New Roman"/>
+        </w:rPr>
+        <w:t xml:space="preserve"> tipova</w:t>
+      </w:r>
+      <w:r>
+        <w:rPr>
+          <w:rFonts w:ascii="Times New Roman" w:eastAsia="Calibri" w:hAnsi="Times New Roman" w:cs="Times New Roman"/>
+        </w:rPr>
+        <w:t xml:space="preserve"> goriva. Gorivo ne mora trošiti ni jedna raketa, a može ga trošiti više njih.</w:t>
       </w:r>
       <w:r>
         <w:rPr>
@@ -2490,10 +2795,21 @@
     <w:p>
       <w:pPr>
         <w:pStyle w:val="ListParagraph"/>
-        <w:rPr>
-          <w:rFonts w:ascii="Times New Roman" w:eastAsia="Calibri" w:hAnsi="Times New Roman" w:cs="Times New Roman"/>
-        </w:rPr>
-      </w:pPr>
+        <w:numPr>
+          <w:ilvl w:val="0"/>
+          <w:numId w:val="22"/>
+        </w:numPr>
+        <w:spacing w:after="40"/>
+        <w:rPr>
+          <w:rFonts w:ascii="Times New Roman" w:eastAsia="Calibri" w:hAnsi="Times New Roman" w:cs="Times New Roman"/>
+        </w:rPr>
+      </w:pPr>
+      <w:r>
+        <w:rPr>
+          <w:rFonts w:ascii="Times New Roman" w:eastAsia="Calibri" w:hAnsi="Times New Roman" w:cs="Times New Roman"/>
+        </w:rPr>
+        <w:t>Misija ima rezultat uspešna, neuspešna i delimično uspešna.</w:t>
+      </w:r>
     </w:p>
     <w:p>
       <w:pPr>
@@ -2511,8 +2827,7 @@
         <w:rPr>
           <w:rFonts w:ascii="Times New Roman" w:eastAsia="Calibri" w:hAnsi="Times New Roman" w:cs="Times New Roman"/>
         </w:rPr>
-        <w:lastRenderedPageBreak/>
-        <w:t>Misija ima rezultat uspešna, neuspešna i delimično uspešna.</w:t>
+        <w:t>Misija ne mora da koristi ni jednu, a može da koristi i više pisti za poletanje. Sa jedne piste misije ne poleću, ili poleće proizvoljan broj misija.</w:t>
       </w:r>
     </w:p>
     <w:p>
@@ -2531,8 +2846,29 @@
         <w:rPr>
           <w:rFonts w:ascii="Times New Roman" w:eastAsia="Calibri" w:hAnsi="Times New Roman" w:cs="Times New Roman"/>
         </w:rPr>
-        <w:t>Misija ne mora da koristi ni jednu, a može da koristi i više pisti za poletanje. Sa jedne piste misije ne poleću, ili poleće proizvoljan broj misija.</w:t>
-      </w:r>
+        <w:t>Misija poseduje jednu ili više destinacija. Destinac</w:t>
+      </w:r>
+      <w:r>
+        <w:rPr>
+          <w:rFonts w:ascii="Times New Roman" w:eastAsia="Calibri" w:hAnsi="Times New Roman" w:cs="Times New Roman"/>
+        </w:rPr>
+        <w:t>ija ne pripada misiji, a na nju može leteti</w:t>
+      </w:r>
+      <w:r>
+        <w:rPr>
+          <w:rFonts w:ascii="Times New Roman" w:eastAsia="Calibri" w:hAnsi="Times New Roman" w:cs="Times New Roman"/>
+        </w:rPr>
+        <w:t xml:space="preserve"> i više misija.</w:t>
+      </w:r>
+    </w:p>
+    <w:p>
+      <w:pPr>
+        <w:pStyle w:val="ListParagraph"/>
+        <w:spacing w:after="40"/>
+        <w:rPr>
+          <w:rFonts w:ascii="Times New Roman" w:eastAsia="Calibri" w:hAnsi="Times New Roman" w:cs="Times New Roman"/>
+        </w:rPr>
+      </w:pPr>
     </w:p>
     <w:p>
       <w:pPr>
@@ -2550,7 +2886,7 @@
         <w:rPr>
           <w:rFonts w:ascii="Times New Roman" w:eastAsia="Calibri" w:hAnsi="Times New Roman" w:cs="Times New Roman"/>
         </w:rPr>
-        <w:t>Misija poseduje jednu ili više destinacija. Destinacija ne pripada misiji, a može je posedovati i više misija.</w:t>
+        <w:t>Misiju organizuje minimalno jedna, a maksimalno više centara i postrojenja. Svaki centar i postrojenje ima mogućnost da organizuje više misija, a ne mora da organizuje ni jednu.</w:t>
       </w:r>
     </w:p>
     <w:p>
@@ -2559,14 +2895,6 @@
         <w:spacing w:after="40"/>
         <w:rPr>
           <w:rFonts w:ascii="Times New Roman" w:eastAsia="Calibri" w:hAnsi="Times New Roman" w:cs="Times New Roman"/>
-        </w:rPr>
-      </w:pPr>
-    </w:p>
-    <w:p>
-      <w:pPr>
-        <w:pStyle w:val="ListParagraph"/>
-        <w:rPr>
-          <w:rFonts w:ascii="Calibri" w:eastAsia="Calibri" w:hAnsi="Calibri" w:cs="Calibri"/>
         </w:rPr>
       </w:pPr>
     </w:p>
@@ -2579,12 +2907,12 @@
         </w:numPr>
         <w:spacing w:after="40"/>
         <w:rPr>
-          <w:rFonts w:ascii="Calibri" w:eastAsia="Calibri" w:hAnsi="Calibri" w:cs="Calibri"/>
-        </w:rPr>
-      </w:pPr>
-      <w:r>
-        <w:rPr>
-          <w:rFonts w:ascii="Calibri" w:eastAsia="Calibri" w:hAnsi="Calibri" w:cs="Calibri"/>
+          <w:rFonts w:ascii="Times New Roman" w:eastAsia="Calibri" w:hAnsi="Times New Roman" w:cs="Times New Roman"/>
+        </w:rPr>
+      </w:pPr>
+      <w:r>
+        <w:rPr>
+          <w:rFonts w:ascii="Times New Roman" w:eastAsia="Calibri" w:hAnsi="Times New Roman" w:cs="Times New Roman"/>
         </w:rPr>
         <w:t>Misija može posedovati jedan ili više tipova misije. Ne mora postojati ni jedna misija određenog tipa, a može ih postojati i više.</w:t>
       </w:r>
@@ -2636,7 +2964,6 @@
     </w:p>
     <w:p>
       <w:pPr>
-        <w:pStyle w:val="ListParagraph"/>
         <w:rPr>
           <w:rFonts w:ascii="Times New Roman" w:eastAsia="Calibri" w:hAnsi="Times New Roman" w:cs="Times New Roman"/>
         </w:rPr>
@@ -2652,29 +2979,31 @@
         <w:spacing w:after="40"/>
         <w:rPr>
           <w:rFonts w:ascii="Times New Roman" w:eastAsia="Calibri" w:hAnsi="Times New Roman" w:cs="Times New Roman"/>
-          <w:color w:val="FF0000"/>
-        </w:rPr>
-      </w:pPr>
-      <w:r>
-        <w:rPr>
-          <w:rFonts w:ascii="Times New Roman" w:eastAsia="Calibri" w:hAnsi="Times New Roman" w:cs="Times New Roman"/>
-          <w:color w:val="FF0000"/>
-        </w:rPr>
-        <w:t xml:space="preserve">Rakete prilagođene tipu misije </w:t>
-      </w:r>
-      <w:r>
-        <w:rPr>
-          <w:rFonts w:ascii="Times New Roman" w:eastAsia="Calibri" w:hAnsi="Times New Roman" w:cs="Times New Roman"/>
-          <w:color w:val="FF0000"/>
-        </w:rPr>
-        <w:t>se koriste</w:t>
-      </w:r>
-      <w:r>
-        <w:rPr>
-          <w:rFonts w:ascii="Times New Roman" w:eastAsia="Calibri" w:hAnsi="Times New Roman" w:cs="Times New Roman"/>
-          <w:color w:val="FF0000"/>
-        </w:rPr>
-        <w:t xml:space="preserve"> na misijama tog tipa. </w:t>
+        </w:rPr>
+      </w:pPr>
+      <w:r>
+        <w:rPr>
+          <w:rFonts w:ascii="Times New Roman" w:eastAsia="Calibri" w:hAnsi="Times New Roman" w:cs="Times New Roman"/>
+        </w:rPr>
+        <w:t>Na misiji se ne koriste rakete, ili se koristi više raketa. Raketa ne mora da se koristi, a može da se koristi na više misija. Moguće opcije raketa za korišćenje na misiji nekog tipa su rakete</w:t>
+      </w:r>
+      <w:r>
+        <w:rPr>
+          <w:rFonts w:ascii="Times New Roman" w:eastAsia="Calibri" w:hAnsi="Times New Roman" w:cs="Times New Roman"/>
+        </w:rPr>
+        <w:t xml:space="preserve"> sa tipom</w:t>
+      </w:r>
+      <w:r>
+        <w:rPr>
+          <w:rFonts w:ascii="Times New Roman" w:eastAsia="Calibri" w:hAnsi="Times New Roman" w:cs="Times New Roman"/>
+        </w:rPr>
+        <w:t xml:space="preserve"> rakete koji je </w:t>
+      </w:r>
+      <w:r>
+        <w:rPr>
+          <w:rFonts w:ascii="Times New Roman" w:eastAsia="Calibri" w:hAnsi="Times New Roman" w:cs="Times New Roman"/>
+        </w:rPr>
+        <w:t xml:space="preserve">namenjen za dati tip misije. </w:t>
       </w:r>
     </w:p>
     <w:p>
@@ -2701,7 +3030,7 @@
         <w:rPr>
           <w:rFonts w:ascii="Times New Roman" w:eastAsia="Calibri" w:hAnsi="Times New Roman" w:cs="Times New Roman"/>
         </w:rPr>
-        <w:t xml:space="preserve">Pilot obučen za tip rakete, namenjene za tip misije, upravlja ni jednom, a može i sa više raketa tog tipa koje se koriste na misiji onog tipa za koji je raketa namenjena.  </w:t>
+        <w:t>Pilot obučen da vozi tip rakete ne upravlja, a može i da upravlja na više raketa tog tipa, koje učestvuju na misijama. Raketom koja učestvuje na misiji ne mora da upravlja pilot, a može postojati i više pilota koji upravljaju raketom jedne misije.</w:t>
       </w:r>
     </w:p>
     <w:p>
@@ -5013,7 +5342,7 @@
   <w:abstractNum w:abstractNumId="21">
     <w:nsid w:val="794F2A81"/>
     <w:multiLevelType w:val="hybridMultilevel"/>
-    <w:tmpl w:val="AC2A77E0"/>
+    <w:tmpl w:val="F60A866E"/>
     <w:lvl w:ilvl="0" w:tplc="04090001">
       <w:start w:val="1"/>
       <w:numFmt w:val="bullet"/>

</xml_diff>